<commit_message>
PAR 6 and 7 added
</commit_message>
<xml_diff>
--- a/PAR/Project Activity Report6.docx
+++ b/PAR/Project Activity Report6.docx
@@ -154,27 +154,7 @@
           <w:sz w:val="28"/>
           <w:szCs w:val="28"/>
         </w:rPr>
-        <w:t xml:space="preserve">Arpan </w:t>
-      </w:r>
-      <w:proofErr w:type="spellStart"/>
-      <w:r>
-        <w:rPr>
-          <w:rFonts w:asciiTheme="minorHAnsi" w:hAnsiTheme="minorHAnsi" w:cstheme="minorHAnsi"/>
-          <w:color w:val="auto"/>
-          <w:sz w:val="28"/>
-          <w:szCs w:val="28"/>
-        </w:rPr>
-        <w:t>Chavda</w:t>
-      </w:r>
-      <w:proofErr w:type="spellEnd"/>
-      <w:r>
-        <w:rPr>
-          <w:rFonts w:asciiTheme="minorHAnsi" w:hAnsiTheme="minorHAnsi" w:cstheme="minorHAnsi"/>
-          <w:color w:val="auto"/>
-          <w:sz w:val="28"/>
-          <w:szCs w:val="28"/>
-        </w:rPr>
-        <w:t xml:space="preserve"> (09bce006)</w:t>
+        <w:t>Arpan Chavda (09bce006)</w:t>
       </w:r>
       <w:r>
         <w:rPr>
@@ -220,55 +200,24 @@
           <w:szCs w:val="28"/>
         </w:rPr>
         <w:tab/>
-        <w:t xml:space="preserve">      Dr. Sanjay </w:t>
-      </w:r>
-      <w:proofErr w:type="spellStart"/>
-      <w:r>
-        <w:rPr>
-          <w:rFonts w:asciiTheme="minorHAnsi" w:hAnsiTheme="minorHAnsi" w:cstheme="minorHAnsi"/>
-          <w:color w:val="auto"/>
-          <w:sz w:val="28"/>
-          <w:szCs w:val="28"/>
-        </w:rPr>
-        <w:t>Garg</w:t>
-      </w:r>
-      <w:proofErr w:type="spellEnd"/>
-    </w:p>
-    <w:p>
-      <w:pPr>
-        <w:rPr>
-          <w:rFonts w:asciiTheme="minorHAnsi" w:hAnsiTheme="minorHAnsi" w:cstheme="minorHAnsi"/>
-          <w:color w:val="auto"/>
-        </w:rPr>
-      </w:pPr>
-      <w:r>
-        <w:rPr>
-          <w:rFonts w:asciiTheme="minorHAnsi" w:hAnsiTheme="minorHAnsi" w:cstheme="minorHAnsi"/>
-          <w:color w:val="auto"/>
-          <w:sz w:val="28"/>
-          <w:szCs w:val="28"/>
-        </w:rPr>
-        <w:t xml:space="preserve">Hitesh </w:t>
-      </w:r>
-      <w:proofErr w:type="spellStart"/>
-      <w:r>
-        <w:rPr>
-          <w:rFonts w:asciiTheme="minorHAnsi" w:hAnsiTheme="minorHAnsi" w:cstheme="minorHAnsi"/>
-          <w:color w:val="auto"/>
-          <w:sz w:val="28"/>
-          <w:szCs w:val="28"/>
-        </w:rPr>
-        <w:t>Piprotar</w:t>
-      </w:r>
-      <w:proofErr w:type="spellEnd"/>
-      <w:r>
-        <w:rPr>
-          <w:rFonts w:asciiTheme="minorHAnsi" w:hAnsiTheme="minorHAnsi" w:cstheme="minorHAnsi"/>
-          <w:color w:val="auto"/>
-          <w:sz w:val="28"/>
-          <w:szCs w:val="28"/>
-        </w:rPr>
-        <w:t xml:space="preserve"> (09bce054)</w:t>
+        <w:t xml:space="preserve">      Dr. Sanjay Garg</w:t>
+      </w:r>
+    </w:p>
+    <w:p>
+      <w:pPr>
+        <w:rPr>
+          <w:rFonts w:asciiTheme="minorHAnsi" w:hAnsiTheme="minorHAnsi" w:cstheme="minorHAnsi"/>
+          <w:color w:val="auto"/>
+        </w:rPr>
+      </w:pPr>
+      <w:r>
+        <w:rPr>
+          <w:rFonts w:asciiTheme="minorHAnsi" w:hAnsiTheme="minorHAnsi" w:cstheme="minorHAnsi"/>
+          <w:color w:val="auto"/>
+          <w:sz w:val="28"/>
+          <w:szCs w:val="28"/>
+        </w:rPr>
+        <w:t>Hitesh Piprotar (09bce054)</w:t>
       </w:r>
       <w:r>
         <w:rPr>
@@ -314,27 +263,7 @@
           <w:szCs w:val="28"/>
         </w:rPr>
         <w:tab/>
-        <w:t xml:space="preserve">Computer Sci. &amp; </w:t>
-      </w:r>
-      <w:proofErr w:type="spellStart"/>
-      <w:r>
-        <w:rPr>
-          <w:rFonts w:asciiTheme="minorHAnsi" w:hAnsiTheme="minorHAnsi" w:cstheme="minorHAnsi"/>
-          <w:color w:val="auto"/>
-          <w:sz w:val="28"/>
-          <w:szCs w:val="28"/>
-        </w:rPr>
-        <w:t>Engg</w:t>
-      </w:r>
-      <w:proofErr w:type="spellEnd"/>
-      <w:r>
-        <w:rPr>
-          <w:rFonts w:asciiTheme="minorHAnsi" w:hAnsiTheme="minorHAnsi" w:cstheme="minorHAnsi"/>
-          <w:color w:val="auto"/>
-          <w:sz w:val="28"/>
-          <w:szCs w:val="28"/>
-        </w:rPr>
-        <w:t xml:space="preserve">. </w:t>
+        <w:t xml:space="preserve">Computer Sci. &amp; Engg. </w:t>
       </w:r>
       <w:r>
         <w:rPr>
@@ -653,27 +582,7 @@
           <w:sz w:val="28"/>
           <w:szCs w:val="28"/>
         </w:rPr>
-        <w:t>/</w:t>
-      </w:r>
-      <w:proofErr w:type="gramStart"/>
-      <w:r>
-        <w:rPr>
-          <w:rFonts w:asciiTheme="minorHAnsi" w:hAnsiTheme="minorHAnsi" w:cstheme="minorHAnsi"/>
-          <w:color w:val="auto"/>
-          <w:sz w:val="28"/>
-          <w:szCs w:val="28"/>
-        </w:rPr>
-        <w:t>2013  to</w:t>
-      </w:r>
-      <w:proofErr w:type="gramEnd"/>
-      <w:r>
-        <w:rPr>
-          <w:rFonts w:asciiTheme="minorHAnsi" w:hAnsiTheme="minorHAnsi" w:cstheme="minorHAnsi"/>
-          <w:color w:val="auto"/>
-          <w:sz w:val="28"/>
-          <w:szCs w:val="28"/>
-        </w:rPr>
-        <w:t xml:space="preserve"> </w:t>
+        <w:t xml:space="preserve">/2013  to </w:t>
       </w:r>
       <w:r>
         <w:rPr>
@@ -729,9 +638,8 @@
           <w:sz w:val="24"/>
           <w:szCs w:val="24"/>
         </w:rPr>
-        <w:t xml:space="preserve">This time, </w:t>
-      </w:r>
-      <w:proofErr w:type="gramStart"/>
+        <w:t xml:space="preserve">This time, We </w:t>
+      </w:r>
       <w:r>
         <w:rPr>
           <w:rFonts w:asciiTheme="minorHAnsi" w:hAnsiTheme="minorHAnsi" w:cstheme="minorHAnsi"/>
@@ -739,46 +647,7 @@
           <w:sz w:val="24"/>
           <w:szCs w:val="24"/>
         </w:rPr>
-        <w:t>We</w:t>
-      </w:r>
-      <w:proofErr w:type="gramEnd"/>
-      <w:r>
-        <w:rPr>
-          <w:rFonts w:asciiTheme="minorHAnsi" w:hAnsiTheme="minorHAnsi" w:cstheme="minorHAnsi"/>
-          <w:color w:val="auto"/>
-          <w:sz w:val="24"/>
-          <w:szCs w:val="24"/>
-        </w:rPr>
-        <w:t xml:space="preserve"> </w:t>
-      </w:r>
-      <w:r>
-        <w:rPr>
-          <w:rFonts w:asciiTheme="minorHAnsi" w:hAnsiTheme="minorHAnsi" w:cstheme="minorHAnsi"/>
-          <w:color w:val="auto"/>
-          <w:sz w:val="24"/>
-          <w:szCs w:val="24"/>
-        </w:rPr>
-        <w:t xml:space="preserve">are focusing on the development of some basic </w:t>
-      </w:r>
-      <w:proofErr w:type="spellStart"/>
-      <w:r>
-        <w:rPr>
-          <w:rFonts w:asciiTheme="minorHAnsi" w:hAnsiTheme="minorHAnsi" w:cstheme="minorHAnsi"/>
-          <w:color w:val="auto"/>
-          <w:sz w:val="24"/>
-          <w:szCs w:val="24"/>
-        </w:rPr>
-        <w:t>utilites</w:t>
-      </w:r>
-      <w:proofErr w:type="spellEnd"/>
-      <w:r>
-        <w:rPr>
-          <w:rFonts w:asciiTheme="minorHAnsi" w:hAnsiTheme="minorHAnsi" w:cstheme="minorHAnsi"/>
-          <w:color w:val="auto"/>
-          <w:sz w:val="24"/>
-          <w:szCs w:val="24"/>
-        </w:rPr>
-        <w:t xml:space="preserve"> that are going to be develop to enhance operating system experience</w:t>
+        <w:t>are focusing on the development of some basic utilites that are going to be develop to enhance operating system experience</w:t>
       </w:r>
       <w:r>
         <w:rPr>
@@ -832,9 +701,8 @@
           <w:sz w:val="24"/>
           <w:szCs w:val="24"/>
         </w:rPr>
-        <w:t>Auto ON Utility</w:t>
-      </w:r>
-      <w:proofErr w:type="gramStart"/>
+        <w:t>Auto ON Utility:</w:t>
+      </w:r>
       <w:r>
         <w:rPr>
           <w:rFonts w:asciiTheme="minorHAnsi" w:hAnsiTheme="minorHAnsi" w:cstheme="minorHAnsi"/>
@@ -842,20 +710,8 @@
           <w:sz w:val="24"/>
           <w:szCs w:val="24"/>
         </w:rPr>
-        <w:t>:</w:t>
-      </w:r>
-      <w:proofErr w:type="gramEnd"/>
-      <w:r>
-        <w:rPr>
-          <w:rFonts w:asciiTheme="minorHAnsi" w:hAnsiTheme="minorHAnsi" w:cstheme="minorHAnsi"/>
-          <w:color w:val="auto"/>
-          <w:sz w:val="24"/>
-          <w:szCs w:val="24"/>
-        </w:rPr>
         <w:br/>
       </w:r>
-      <w:bookmarkStart w:id="0" w:name="_GoBack"/>
-      <w:bookmarkEnd w:id="0"/>
       <w:r>
         <w:rPr>
           <w:rFonts w:asciiTheme="minorHAnsi" w:hAnsiTheme="minorHAnsi" w:cstheme="minorHAnsi"/>
@@ -981,65 +837,6 @@
     </w:p>
     <w:p>
       <w:pPr>
-        <w:ind w:left="360"/>
-        <w:rPr>
-          <w:rFonts w:asciiTheme="minorHAnsi" w:hAnsiTheme="minorHAnsi" w:cstheme="minorHAnsi"/>
-          <w:color w:val="auto"/>
-          <w:sz w:val="24"/>
-          <w:szCs w:val="24"/>
-        </w:rPr>
-      </w:pPr>
-      <w:r>
-        <w:rPr>
-          <w:rFonts w:asciiTheme="minorHAnsi" w:hAnsiTheme="minorHAnsi" w:cstheme="minorHAnsi"/>
-          <w:color w:val="auto"/>
-          <w:sz w:val="24"/>
-          <w:szCs w:val="24"/>
-        </w:rPr>
-        <w:lastRenderedPageBreak/>
-        <w:t>Code repository:</w:t>
-      </w:r>
-      <w:r>
-        <w:rPr>
-          <w:rFonts w:asciiTheme="minorHAnsi" w:hAnsiTheme="minorHAnsi" w:cstheme="minorHAnsi"/>
-          <w:color w:val="auto"/>
-          <w:sz w:val="24"/>
-          <w:szCs w:val="24"/>
-        </w:rPr>
-        <w:t xml:space="preserve"> </w:t>
-      </w:r>
-      <w:hyperlink r:id="rId7" w:history="1">
-        <w:r>
-          <w:rPr>
-            <w:rStyle w:val="Hyperlink"/>
-            <w:rFonts w:asciiTheme="minorHAnsi" w:hAnsiTheme="minorHAnsi" w:cstheme="minorHAnsi"/>
-            <w:sz w:val="24"/>
-            <w:szCs w:val="24"/>
-          </w:rPr>
-          <w:t>https://github.com/arpan-chavda/autoon-util</w:t>
-        </w:r>
-      </w:hyperlink>
-      <w:r>
-        <w:rPr>
-          <w:rFonts w:asciiTheme="minorHAnsi" w:hAnsiTheme="minorHAnsi" w:cstheme="minorHAnsi"/>
-          <w:color w:val="auto"/>
-          <w:sz w:val="24"/>
-          <w:szCs w:val="24"/>
-        </w:rPr>
-        <w:t xml:space="preserve">  </w:t>
-      </w:r>
-      <w:r>
-        <w:rPr>
-          <w:rFonts w:asciiTheme="minorHAnsi" w:hAnsiTheme="minorHAnsi" w:cstheme="minorHAnsi"/>
-          <w:color w:val="auto"/>
-          <w:sz w:val="24"/>
-          <w:szCs w:val="24"/>
-        </w:rPr>
-        <w:t xml:space="preserve"> </w:t>
-      </w:r>
-    </w:p>
-    <w:p>
-      <w:pPr>
         <w:pStyle w:val="ListParagraph"/>
         <w:keepNext/>
         <w:numPr>
@@ -1054,6 +851,7 @@
           <w:sz w:val="24"/>
           <w:szCs w:val="24"/>
         </w:rPr>
+        <w:lastRenderedPageBreak/>
         <w:t>LAMP(Front end)</w:t>
       </w:r>
       <w:r>
@@ -1100,30 +898,58 @@
         <w:br/>
       </w:r>
       <w:r>
-        <w:pict>
-          <v:shapetype id="_x0000_t75" coordsize="21600,21600" o:spt="75" o:preferrelative="t" path="m@4@5l@4@11@9@11@9@5xe" filled="f" stroked="f">
-            <v:stroke joinstyle="miter"/>
-            <v:formulas>
-              <v:f eqn="if lineDrawn pixelLineWidth 0"/>
-              <v:f eqn="sum @0 1 0"/>
-              <v:f eqn="sum 0 0 @1"/>
-              <v:f eqn="prod @2 1 2"/>
-              <v:f eqn="prod @3 21600 pixelWidth"/>
-              <v:f eqn="prod @3 21600 pixelHeight"/>
-              <v:f eqn="sum @0 0 1"/>
-              <v:f eqn="prod @6 1 2"/>
-              <v:f eqn="prod @7 21600 pixelWidth"/>
-              <v:f eqn="sum @8 21600 0"/>
-              <v:f eqn="prod @7 21600 pixelHeight"/>
-              <v:f eqn="sum @10 21600 0"/>
-            </v:formulas>
-            <v:path o:extrusionok="f" gradientshapeok="t" o:connecttype="rect"/>
-            <o:lock v:ext="edit" aspectratio="t"/>
-          </v:shapetype>
-          <v:shape id="_x0000_i1025" type="#_x0000_t75" style="width:264pt;height:125.25pt">
-            <v:imagedata r:id="rId8" o:title="LAMP(FE)_004"/>
-          </v:shape>
-        </w:pict>
+        <w:rPr>
+          <w:noProof/>
+          <w:lang w:bidi="gu-IN"/>
+        </w:rPr>
+        <w:drawing>
+          <wp:inline distT="0" distB="0" distL="0" distR="0" wp14:anchorId="0D2DA7E5" wp14:editId="2B8EBAAF">
+            <wp:extent cx="3009900" cy="1770026"/>
+            <wp:effectExtent l="0" t="0" r="0" b="0"/>
+            <wp:docPr id="13" name="Picture 13" descr="C:\Users\Arpan Chavda\Desktop\Pictures\LAMP(FE)_039.png"/>
+            <wp:cNvGraphicFramePr>
+              <a:graphicFrameLocks xmlns:a="http://schemas.openxmlformats.org/drawingml/2006/main" noChangeAspect="1"/>
+            </wp:cNvGraphicFramePr>
+            <a:graphic xmlns:a="http://schemas.openxmlformats.org/drawingml/2006/main">
+              <a:graphicData uri="http://schemas.openxmlformats.org/drawingml/2006/picture">
+                <pic:pic xmlns:pic="http://schemas.openxmlformats.org/drawingml/2006/picture">
+                  <pic:nvPicPr>
+                    <pic:cNvPr id="0" name="Picture 12" descr="C:\Users\Arpan Chavda\Desktop\Pictures\LAMP(FE)_039.png"/>
+                    <pic:cNvPicPr>
+                      <a:picLocks noChangeAspect="1" noChangeArrowheads="1"/>
+                    </pic:cNvPicPr>
+                  </pic:nvPicPr>
+                  <pic:blipFill>
+                    <a:blip r:embed="rId7">
+                      <a:extLst>
+                        <a:ext uri="{28A0092B-C50C-407E-A947-70E740481C1C}">
+                          <a14:useLocalDpi xmlns:a14="http://schemas.microsoft.com/office/drawing/2010/main" val="0"/>
+                        </a:ext>
+                      </a:extLst>
+                    </a:blip>
+                    <a:srcRect/>
+                    <a:stretch>
+                      <a:fillRect/>
+                    </a:stretch>
+                  </pic:blipFill>
+                  <pic:spPr bwMode="auto">
+                    <a:xfrm>
+                      <a:off x="0" y="0"/>
+                      <a:ext cx="3020014" cy="1775974"/>
+                    </a:xfrm>
+                    <a:prstGeom prst="rect">
+                      <a:avLst/>
+                    </a:prstGeom>
+                    <a:noFill/>
+                    <a:ln>
+                      <a:noFill/>
+                    </a:ln>
+                  </pic:spPr>
+                </pic:pic>
+              </a:graphicData>
+            </a:graphic>
+          </wp:inline>
+        </w:drawing>
       </w:r>
     </w:p>
     <w:p>
@@ -1142,101 +968,31 @@
           <w:t>1</w:t>
         </w:r>
       </w:fldSimple>
-      <w:proofErr w:type="gramStart"/>
-      <w:r>
-        <w:t>:LAMP</w:t>
-      </w:r>
-      <w:proofErr w:type="gramEnd"/>
-      <w:r>
-        <w:t xml:space="preserve"> Screenshot</w:t>
-      </w:r>
-    </w:p>
-    <w:p>
-      <w:pPr>
-        <w:pStyle w:val="Caption"/>
+      <w:r>
+        <w:t>: Main Screen</w:t>
+      </w:r>
+    </w:p>
+    <w:p>
+      <w:pPr>
+        <w:keepNext/>
         <w:jc w:val="center"/>
       </w:pPr>
     </w:p>
     <w:p>
       <w:pPr>
-        <w:pStyle w:val="Caption"/>
-        <w:numPr>
-          <w:ilvl w:val="0"/>
-          <w:numId w:val="3"/>
-        </w:numPr>
-        <w:rPr>
-          <w:rFonts w:asciiTheme="minorHAnsi" w:hAnsiTheme="minorHAnsi" w:cstheme="minorHAnsi"/>
-          <w:i w:val="0"/>
-          <w:iCs w:val="0"/>
-          <w:color w:val="auto"/>
-        </w:rPr>
-      </w:pPr>
-      <w:proofErr w:type="spellStart"/>
-      <w:r>
-        <w:rPr>
-          <w:rFonts w:asciiTheme="minorHAnsi" w:hAnsiTheme="minorHAnsi" w:cstheme="minorHAnsi"/>
-          <w:i w:val="0"/>
-          <w:iCs w:val="0"/>
-          <w:color w:val="auto"/>
-        </w:rPr>
-        <w:t>Multidoc</w:t>
-      </w:r>
-      <w:proofErr w:type="spellEnd"/>
-      <w:r>
-        <w:rPr>
-          <w:rFonts w:asciiTheme="minorHAnsi" w:hAnsiTheme="minorHAnsi" w:cstheme="minorHAnsi"/>
-          <w:i w:val="0"/>
-          <w:iCs w:val="0"/>
-          <w:color w:val="auto"/>
-        </w:rPr>
-        <w:t xml:space="preserve"> Converter</w:t>
-      </w:r>
-      <w:r>
-        <w:rPr>
-          <w:rFonts w:asciiTheme="minorHAnsi" w:hAnsiTheme="minorHAnsi" w:cstheme="minorHAnsi"/>
-          <w:i w:val="0"/>
-          <w:iCs w:val="0"/>
-          <w:color w:val="auto"/>
-        </w:rPr>
-        <w:br/>
-      </w:r>
-      <w:r>
-        <w:rPr>
-          <w:rFonts w:asciiTheme="minorHAnsi" w:hAnsiTheme="minorHAnsi" w:cstheme="minorHAnsi"/>
-          <w:i w:val="0"/>
-          <w:iCs w:val="0"/>
-          <w:color w:val="auto"/>
-        </w:rPr>
-        <w:br/>
-        <w:t>This application is developed with aim to convert multiple document formats between each other.</w:t>
-      </w:r>
-    </w:p>
-    <w:p>
-      <w:pPr>
-        <w:pStyle w:val="Caption"/>
-        <w:ind w:left="360"/>
+        <w:keepNext/>
         <w:jc w:val="center"/>
-        <w:rPr>
-          <w:rFonts w:asciiTheme="minorHAnsi" w:hAnsiTheme="minorHAnsi" w:cstheme="minorHAnsi"/>
-          <w:i w:val="0"/>
-          <w:iCs w:val="0"/>
-          <w:color w:val="auto"/>
-        </w:rPr>
-      </w:pPr>
-      <w:r>
-        <w:rPr>
-          <w:rFonts w:asciiTheme="minorHAnsi" w:hAnsiTheme="minorHAnsi" w:cstheme="minorHAnsi"/>
-          <w:i w:val="0"/>
-          <w:iCs w:val="0"/>
+      </w:pPr>
+      <w:r>
+        <w:rPr>
           <w:noProof/>
-          <w:color w:val="auto"/>
           <w:lang w:bidi="gu-IN"/>
         </w:rPr>
         <w:drawing>
           <wp:inline distT="0" distB="0" distL="0" distR="0">
-            <wp:extent cx="3561715" cy="2594610"/>
+            <wp:extent cx="5429250" cy="522881"/>
             <wp:effectExtent l="0" t="0" r="0" b="0"/>
-            <wp:docPr id="5" name="Picture 5" descr="C:\Users\hac2er\Documents\GitHub\docs\Others\mltdoc.png"/>
+            <wp:docPr id="14" name="Picture 14" descr="C:\Users\Arpan Chavda\Desktop\Pictures\Selection_043.png"/>
             <wp:cNvGraphicFramePr>
               <a:graphicFrameLocks xmlns:a="http://schemas.openxmlformats.org/drawingml/2006/main" noChangeAspect="1"/>
             </wp:cNvGraphicFramePr>
@@ -1244,7 +1000,166 @@
               <a:graphicData uri="http://schemas.openxmlformats.org/drawingml/2006/picture">
                 <pic:pic xmlns:pic="http://schemas.openxmlformats.org/drawingml/2006/picture">
                   <pic:nvPicPr>
-                    <pic:cNvPr id="0" name="Picture 15" descr="C:\Users\hac2er\Documents\GitHub\docs\Others\mltdoc.png"/>
+                    <pic:cNvPr id="0" name="Picture 13" descr="C:\Users\Arpan Chavda\Desktop\Pictures\Selection_043.png"/>
+                    <pic:cNvPicPr>
+                      <a:picLocks noChangeAspect="1" noChangeArrowheads="1"/>
+                    </pic:cNvPicPr>
+                  </pic:nvPicPr>
+                  <pic:blipFill>
+                    <a:blip r:embed="rId8">
+                      <a:extLst>
+                        <a:ext uri="{28A0092B-C50C-407E-A947-70E740481C1C}">
+                          <a14:useLocalDpi xmlns:a14="http://schemas.microsoft.com/office/drawing/2010/main" val="0"/>
+                        </a:ext>
+                      </a:extLst>
+                    </a:blip>
+                    <a:srcRect/>
+                    <a:stretch>
+                      <a:fillRect/>
+                    </a:stretch>
+                  </pic:blipFill>
+                  <pic:spPr bwMode="auto">
+                    <a:xfrm>
+                      <a:off x="0" y="0"/>
+                      <a:ext cx="5515072" cy="531146"/>
+                    </a:xfrm>
+                    <a:prstGeom prst="rect">
+                      <a:avLst/>
+                    </a:prstGeom>
+                    <a:noFill/>
+                    <a:ln>
+                      <a:noFill/>
+                    </a:ln>
+                  </pic:spPr>
+                </pic:pic>
+              </a:graphicData>
+            </a:graphic>
+          </wp:inline>
+        </w:drawing>
+      </w:r>
+    </w:p>
+    <w:p>
+      <w:pPr>
+        <w:pStyle w:val="Caption"/>
+        <w:jc w:val="center"/>
+      </w:pPr>
+      <w:r>
+        <w:t xml:space="preserve">Figure </w:t>
+      </w:r>
+      <w:r>
+        <w:fldChar w:fldCharType="begin"/>
+      </w:r>
+      <w:r>
+        <w:instrText xml:space="preserve"> SEQ Figure \* ARABIC </w:instrText>
+      </w:r>
+      <w:r>
+        <w:fldChar w:fldCharType="separate"/>
+      </w:r>
+      <w:r>
+        <w:rPr>
+          <w:noProof/>
+        </w:rPr>
+        <w:t>2</w:t>
+      </w:r>
+      <w:r>
+        <w:rPr>
+          <w:noProof/>
+        </w:rPr>
+        <w:fldChar w:fldCharType="end"/>
+      </w:r>
+      <w:r>
+        <w:t>:Apache Server Restart Notification</w:t>
+      </w:r>
+    </w:p>
+    <w:p>
+      <w:pPr>
+        <w:pStyle w:val="Caption"/>
+        <w:numPr>
+          <w:ilvl w:val="0"/>
+          <w:numId w:val="3"/>
+        </w:numPr>
+        <w:rPr>
+          <w:rFonts w:asciiTheme="minorHAnsi" w:hAnsiTheme="minorHAnsi" w:cstheme="minorHAnsi"/>
+          <w:i w:val="0"/>
+          <w:iCs w:val="0"/>
+          <w:color w:val="auto"/>
+        </w:rPr>
+      </w:pPr>
+      <w:r>
+        <w:rPr>
+          <w:rFonts w:asciiTheme="minorHAnsi" w:hAnsiTheme="minorHAnsi" w:cstheme="minorHAnsi"/>
+          <w:i w:val="0"/>
+          <w:iCs w:val="0"/>
+          <w:color w:val="auto"/>
+        </w:rPr>
+        <w:t>Multidoc Converter</w:t>
+      </w:r>
+      <w:r>
+        <w:rPr>
+          <w:rFonts w:asciiTheme="minorHAnsi" w:hAnsiTheme="minorHAnsi" w:cstheme="minorHAnsi"/>
+          <w:i w:val="0"/>
+          <w:iCs w:val="0"/>
+          <w:color w:val="auto"/>
+        </w:rPr>
+        <w:br/>
+      </w:r>
+      <w:r>
+        <w:rPr>
+          <w:rFonts w:asciiTheme="minorHAnsi" w:hAnsiTheme="minorHAnsi" w:cstheme="minorHAnsi"/>
+          <w:i w:val="0"/>
+          <w:iCs w:val="0"/>
+          <w:color w:val="auto"/>
+        </w:rPr>
+        <w:br/>
+        <w:t>This application is developed with aim to convert multiple document formats between each other.</w:t>
+      </w:r>
+      <w:r>
+        <w:rPr>
+          <w:rFonts w:asciiTheme="minorHAnsi" w:hAnsiTheme="minorHAnsi" w:cstheme="minorHAnsi"/>
+          <w:b/>
+          <w:bCs/>
+          <w:noProof/>
+          <w:color w:val="auto"/>
+          <w:sz w:val="32"/>
+          <w:szCs w:val="32"/>
+          <w:u w:val="single"/>
+          <w:lang w:bidi="gu-IN"/>
+        </w:rPr>
+        <w:t xml:space="preserve"> </w:t>
+      </w:r>
+    </w:p>
+    <w:p>
+      <w:pPr>
+        <w:pStyle w:val="Caption"/>
+        <w:keepNext/>
+        <w:ind w:left="360"/>
+        <w:jc w:val="center"/>
+      </w:pPr>
+      <w:r>
+        <w:rPr>
+          <w:rFonts w:asciiTheme="minorHAnsi" w:hAnsiTheme="minorHAnsi" w:cstheme="minorHAnsi"/>
+          <w:b/>
+          <w:bCs/>
+          <w:noProof/>
+          <w:color w:val="auto"/>
+          <w:sz w:val="32"/>
+          <w:szCs w:val="32"/>
+          <w:u w:val="single"/>
+          <w:lang w:bidi="gu-IN"/>
+        </w:rPr>
+        <w:drawing>
+          <wp:inline distT="0" distB="0" distL="0" distR="0" wp14:anchorId="5D9B2D40" wp14:editId="2523E6DD">
+            <wp:extent cx="3276600" cy="1899124"/>
+            <wp:effectExtent l="0" t="0" r="0" b="0"/>
+            <wp:docPr id="3" name="Picture 3" descr="C:\Users\Arpan Chavda\Desktop\Pictures\MD Converter_022.png"/>
+            <wp:cNvGraphicFramePr>
+              <a:graphicFrameLocks xmlns:a="http://schemas.openxmlformats.org/drawingml/2006/main" noChangeAspect="1"/>
+            </wp:cNvGraphicFramePr>
+            <a:graphic xmlns:a="http://schemas.openxmlformats.org/drawingml/2006/main">
+              <a:graphicData uri="http://schemas.openxmlformats.org/drawingml/2006/picture">
+                <pic:pic xmlns:pic="http://schemas.openxmlformats.org/drawingml/2006/picture">
+                  <pic:nvPicPr>
+                    <pic:cNvPr id="0" name="Picture 2" descr="C:\Users\Arpan Chavda\Desktop\Pictures\MD Converter_022.png"/>
                     <pic:cNvPicPr>
                       <a:picLocks noChangeAspect="1" noChangeArrowheads="1"/>
                     </pic:cNvPicPr>
@@ -1265,7 +1180,7 @@
                   <pic:spPr bwMode="auto">
                     <a:xfrm>
                       <a:off x="0" y="0"/>
-                      <a:ext cx="3561715" cy="2594610"/>
+                      <a:ext cx="3284873" cy="1903919"/>
                     </a:xfrm>
                     <a:prstGeom prst="rect">
                       <a:avLst/>
@@ -1285,18 +1200,284 @@
     <w:p>
       <w:pPr>
         <w:pStyle w:val="Caption"/>
+        <w:jc w:val="center"/>
+        <w:rPr>
+          <w:rFonts w:asciiTheme="minorHAnsi" w:hAnsiTheme="minorHAnsi" w:cstheme="minorHAnsi"/>
+          <w:i w:val="0"/>
+          <w:iCs w:val="0"/>
+          <w:color w:val="auto"/>
+        </w:rPr>
+      </w:pPr>
+      <w:r>
+        <w:t xml:space="preserve">Figure </w:t>
+      </w:r>
+      <w:fldSimple w:instr=" SEQ Figure \* ARABIC ">
+        <w:r>
+          <w:rPr>
+            <w:noProof/>
+          </w:rPr>
+          <w:t>3</w:t>
+        </w:r>
+      </w:fldSimple>
+      <w:r>
+        <w:t>: Main Screen</w:t>
+      </w:r>
+    </w:p>
+    <w:p>
+      <w:pPr>
+        <w:pStyle w:val="Caption"/>
+        <w:keepNext/>
+        <w:ind w:left="360"/>
+        <w:jc w:val="center"/>
+      </w:pPr>
+      <w:r>
+        <w:rPr>
+          <w:rFonts w:asciiTheme="minorHAnsi" w:hAnsiTheme="minorHAnsi" w:cstheme="minorHAnsi"/>
+          <w:i w:val="0"/>
+          <w:iCs w:val="0"/>
+          <w:noProof/>
+          <w:color w:val="auto"/>
+          <w:lang w:bidi="gu-IN"/>
+        </w:rPr>
+        <w:lastRenderedPageBreak/>
+        <w:drawing>
+          <wp:inline distT="0" distB="0" distL="0" distR="0" wp14:anchorId="5A25C9C8" wp14:editId="76BAED12">
+            <wp:extent cx="3276600" cy="2732766"/>
+            <wp:effectExtent l="0" t="0" r="0" b="0"/>
+            <wp:docPr id="7" name="Picture 7" descr="C:\Users\Arpan Chavda\Desktop\Pictures\Selection_024.png"/>
+            <wp:cNvGraphicFramePr>
+              <a:graphicFrameLocks xmlns:a="http://schemas.openxmlformats.org/drawingml/2006/main" noChangeAspect="1"/>
+            </wp:cNvGraphicFramePr>
+            <a:graphic xmlns:a="http://schemas.openxmlformats.org/drawingml/2006/main">
+              <a:graphicData uri="http://schemas.openxmlformats.org/drawingml/2006/picture">
+                <pic:pic xmlns:pic="http://schemas.openxmlformats.org/drawingml/2006/picture">
+                  <pic:nvPicPr>
+                    <pic:cNvPr id="0" name="Picture 5" descr="C:\Users\Arpan Chavda\Desktop\Pictures\Selection_024.png"/>
+                    <pic:cNvPicPr>
+                      <a:picLocks noChangeAspect="1" noChangeArrowheads="1"/>
+                    </pic:cNvPicPr>
+                  </pic:nvPicPr>
+                  <pic:blipFill>
+                    <a:blip r:embed="rId10">
+                      <a:extLst>
+                        <a:ext uri="{28A0092B-C50C-407E-A947-70E740481C1C}">
+                          <a14:useLocalDpi xmlns:a14="http://schemas.microsoft.com/office/drawing/2010/main" val="0"/>
+                        </a:ext>
+                      </a:extLst>
+                    </a:blip>
+                    <a:srcRect/>
+                    <a:stretch>
+                      <a:fillRect/>
+                    </a:stretch>
+                  </pic:blipFill>
+                  <pic:spPr bwMode="auto">
+                    <a:xfrm>
+                      <a:off x="0" y="0"/>
+                      <a:ext cx="3288815" cy="2742953"/>
+                    </a:xfrm>
+                    <a:prstGeom prst="rect">
+                      <a:avLst/>
+                    </a:prstGeom>
+                    <a:noFill/>
+                    <a:ln>
+                      <a:noFill/>
+                    </a:ln>
+                  </pic:spPr>
+                </pic:pic>
+              </a:graphicData>
+            </a:graphic>
+          </wp:inline>
+        </w:drawing>
+      </w:r>
+    </w:p>
+    <w:p>
+      <w:pPr>
+        <w:pStyle w:val="Caption"/>
+        <w:jc w:val="center"/>
+        <w:rPr>
+          <w:rFonts w:asciiTheme="minorHAnsi" w:hAnsiTheme="minorHAnsi" w:cstheme="minorHAnsi"/>
+          <w:i w:val="0"/>
+          <w:iCs w:val="0"/>
+          <w:color w:val="auto"/>
+        </w:rPr>
+      </w:pPr>
+      <w:r>
+        <w:t xml:space="preserve">Figure </w:t>
+      </w:r>
+      <w:fldSimple w:instr=" SEQ Figure \* ARABIC ">
+        <w:r>
+          <w:rPr>
+            <w:noProof/>
+          </w:rPr>
+          <w:t>4</w:t>
+        </w:r>
+      </w:fldSimple>
+      <w:r>
+        <w:t>: Available options for input</w:t>
+      </w:r>
+    </w:p>
+    <w:p>
+      <w:pPr>
+        <w:pStyle w:val="Caption"/>
+        <w:ind w:left="360"/>
+        <w:jc w:val="center"/>
+        <w:rPr>
+          <w:rFonts w:asciiTheme="minorHAnsi" w:hAnsiTheme="minorHAnsi" w:cstheme="minorHAnsi"/>
+          <w:i w:val="0"/>
+          <w:iCs w:val="0"/>
+          <w:color w:val="auto"/>
+        </w:rPr>
+      </w:pPr>
+    </w:p>
+    <w:p>
+      <w:pPr>
+        <w:pStyle w:val="Caption"/>
+        <w:ind w:left="360"/>
+        <w:jc w:val="center"/>
+        <w:rPr>
+          <w:rFonts w:asciiTheme="minorHAnsi" w:hAnsiTheme="minorHAnsi" w:cstheme="minorHAnsi"/>
+          <w:i w:val="0"/>
+          <w:iCs w:val="0"/>
+          <w:color w:val="auto"/>
+        </w:rPr>
+      </w:pPr>
+    </w:p>
+    <w:p>
+      <w:pPr>
+        <w:pStyle w:val="Caption"/>
+        <w:keepNext/>
+        <w:ind w:left="360"/>
+        <w:jc w:val="center"/>
+      </w:pPr>
+      <w:r>
+        <w:rPr>
+          <w:rFonts w:asciiTheme="minorHAnsi" w:hAnsiTheme="minorHAnsi" w:cstheme="minorHAnsi"/>
+          <w:i w:val="0"/>
+          <w:iCs w:val="0"/>
+          <w:noProof/>
+          <w:color w:val="auto"/>
+          <w:lang w:bidi="gu-IN"/>
+        </w:rPr>
+        <w:drawing>
+          <wp:inline distT="0" distB="0" distL="0" distR="0" wp14:anchorId="22A86FD5" wp14:editId="32D6F17B">
+            <wp:extent cx="2828925" cy="3723916"/>
+            <wp:effectExtent l="0" t="0" r="0" b="0"/>
+            <wp:docPr id="8" name="Picture 8" descr="C:\Users\Arpan Chavda\Desktop\Pictures\Selection_025.png"/>
+            <wp:cNvGraphicFramePr>
+              <a:graphicFrameLocks xmlns:a="http://schemas.openxmlformats.org/drawingml/2006/main" noChangeAspect="1"/>
+            </wp:cNvGraphicFramePr>
+            <a:graphic xmlns:a="http://schemas.openxmlformats.org/drawingml/2006/main">
+              <a:graphicData uri="http://schemas.openxmlformats.org/drawingml/2006/picture">
+                <pic:pic xmlns:pic="http://schemas.openxmlformats.org/drawingml/2006/picture">
+                  <pic:nvPicPr>
+                    <pic:cNvPr id="0" name="Picture 6" descr="C:\Users\Arpan Chavda\Desktop\Pictures\Selection_025.png"/>
+                    <pic:cNvPicPr>
+                      <a:picLocks noChangeAspect="1" noChangeArrowheads="1"/>
+                    </pic:cNvPicPr>
+                  </pic:nvPicPr>
+                  <pic:blipFill>
+                    <a:blip r:embed="rId11">
+                      <a:extLst>
+                        <a:ext uri="{28A0092B-C50C-407E-A947-70E740481C1C}">
+                          <a14:useLocalDpi xmlns:a14="http://schemas.microsoft.com/office/drawing/2010/main" val="0"/>
+                        </a:ext>
+                      </a:extLst>
+                    </a:blip>
+                    <a:srcRect/>
+                    <a:stretch>
+                      <a:fillRect/>
+                    </a:stretch>
+                  </pic:blipFill>
+                  <pic:spPr bwMode="auto">
+                    <a:xfrm>
+                      <a:off x="0" y="0"/>
+                      <a:ext cx="2840422" cy="3739050"/>
+                    </a:xfrm>
+                    <a:prstGeom prst="rect">
+                      <a:avLst/>
+                    </a:prstGeom>
+                    <a:noFill/>
+                    <a:ln>
+                      <a:noFill/>
+                    </a:ln>
+                  </pic:spPr>
+                </pic:pic>
+              </a:graphicData>
+            </a:graphic>
+          </wp:inline>
+        </w:drawing>
+      </w:r>
+    </w:p>
+    <w:p>
+      <w:pPr>
+        <w:pStyle w:val="Caption"/>
+        <w:jc w:val="center"/>
+        <w:rPr>
+          <w:rFonts w:asciiTheme="minorHAnsi" w:hAnsiTheme="minorHAnsi" w:cstheme="minorHAnsi"/>
+          <w:i w:val="0"/>
+          <w:iCs w:val="0"/>
+          <w:color w:val="auto"/>
+        </w:rPr>
+      </w:pPr>
+      <w:r>
+        <w:t xml:space="preserve">Figure </w:t>
+      </w:r>
+      <w:fldSimple w:instr=" SEQ Figure \* ARABIC ">
+        <w:r>
+          <w:rPr>
+            <w:noProof/>
+          </w:rPr>
+          <w:t>5</w:t>
+        </w:r>
+      </w:fldSimple>
+      <w:r>
+        <w:t>: Available options for Output</w:t>
+      </w:r>
+    </w:p>
+    <w:p>
+      <w:pPr>
+        <w:pStyle w:val="Caption"/>
+        <w:ind w:left="360"/>
+        <w:jc w:val="center"/>
+        <w:rPr>
+          <w:rFonts w:asciiTheme="minorHAnsi" w:hAnsiTheme="minorHAnsi" w:cstheme="minorHAnsi"/>
+          <w:i w:val="0"/>
+          <w:iCs w:val="0"/>
+          <w:color w:val="auto"/>
+        </w:rPr>
+      </w:pPr>
+    </w:p>
+    <w:p>
+      <w:pPr>
+        <w:pStyle w:val="Caption"/>
+        <w:ind w:left="360"/>
+        <w:jc w:val="center"/>
+        <w:rPr>
+          <w:rFonts w:asciiTheme="minorHAnsi" w:hAnsiTheme="minorHAnsi" w:cstheme="minorHAnsi"/>
+          <w:i w:val="0"/>
+          <w:iCs w:val="0"/>
+          <w:color w:val="auto"/>
+        </w:rPr>
+      </w:pPr>
+    </w:p>
+    <w:p>
+      <w:pPr>
+        <w:pStyle w:val="Caption"/>
+        <w:keepNext/>
         <w:numPr>
           <w:ilvl w:val="0"/>
           <w:numId w:val="3"/>
         </w:numPr>
+      </w:pPr>
+      <w:r>
         <w:rPr>
           <w:rFonts w:asciiTheme="minorHAnsi" w:hAnsiTheme="minorHAnsi" w:cstheme="minorHAnsi"/>
           <w:i w:val="0"/>
           <w:iCs w:val="0"/>
           <w:color w:val="auto"/>
         </w:rPr>
-      </w:pPr>
-      <w:proofErr w:type="spellStart"/>
+        <w:t>Repocloner</w:t>
+      </w:r>
       <w:r>
         <w:rPr>
           <w:rFonts w:asciiTheme="minorHAnsi" w:hAnsiTheme="minorHAnsi" w:cstheme="minorHAnsi"/>
@@ -1304,33 +1485,232 @@
           <w:iCs w:val="0"/>
           <w:color w:val="auto"/>
         </w:rPr>
-        <w:t>Repocloner</w:t>
-      </w:r>
-      <w:proofErr w:type="spellEnd"/>
-    </w:p>
-    <w:p>
-      <w:pPr>
+        <w:br/>
+      </w:r>
+      <w:r>
+        <w:rPr>
+          <w:rFonts w:asciiTheme="minorHAnsi" w:hAnsiTheme="minorHAnsi" w:cstheme="minorHAnsi"/>
+          <w:i w:val="0"/>
+          <w:iCs w:val="0"/>
+          <w:color w:val="auto"/>
+        </w:rPr>
+        <w:br/>
+        <w:t>Repocloner is an application to make local apt repository for intranet based servers.</w:t>
+      </w:r>
+      <w:r>
+        <w:rPr>
+          <w:rFonts w:asciiTheme="minorHAnsi" w:hAnsiTheme="minorHAnsi" w:cstheme="minorHAnsi"/>
+          <w:i w:val="0"/>
+          <w:iCs w:val="0"/>
+          <w:color w:val="auto"/>
+        </w:rPr>
+        <w:br/>
+        <w:t>This application is for server side which has linux installed.</w:t>
+      </w:r>
+      <w:r>
+        <w:rPr>
+          <w:rFonts w:asciiTheme="minorHAnsi" w:hAnsiTheme="minorHAnsi" w:cstheme="minorHAnsi"/>
+          <w:i w:val="0"/>
+          <w:iCs w:val="0"/>
+          <w:color w:val="auto"/>
+        </w:rPr>
+        <w:br/>
+      </w:r>
+    </w:p>
+    <w:p>
+      <w:pPr>
+        <w:pStyle w:val="Caption"/>
+        <w:keepNext/>
         <w:jc w:val="center"/>
+      </w:pPr>
+      <w:r>
+        <w:rPr>
+          <w:rFonts w:asciiTheme="minorHAnsi" w:hAnsiTheme="minorHAnsi" w:cstheme="minorHAnsi"/>
+          <w:i w:val="0"/>
+          <w:iCs w:val="0"/>
+          <w:color w:val="auto"/>
+        </w:rPr>
+        <w:br/>
+      </w:r>
+      <w:r>
+        <w:rPr>
+          <w:rFonts w:asciiTheme="minorHAnsi" w:hAnsiTheme="minorHAnsi" w:cstheme="minorHAnsi"/>
+          <w:i w:val="0"/>
+          <w:iCs w:val="0"/>
+          <w:noProof/>
+          <w:color w:val="auto"/>
+          <w:lang w:bidi="gu-IN"/>
+        </w:rPr>
+        <w:drawing>
+          <wp:inline distT="0" distB="0" distL="0" distR="0">
+            <wp:extent cx="3829050" cy="1590675"/>
+            <wp:effectExtent l="0" t="0" r="0" b="0"/>
+            <wp:docPr id="12" name="Picture 12" descr="C:\Users\Arpan Chavda\Desktop\Pictures\RepoCloner_027.png"/>
+            <wp:cNvGraphicFramePr>
+              <a:graphicFrameLocks xmlns:a="http://schemas.openxmlformats.org/drawingml/2006/main" noChangeAspect="1"/>
+            </wp:cNvGraphicFramePr>
+            <a:graphic xmlns:a="http://schemas.openxmlformats.org/drawingml/2006/main">
+              <a:graphicData uri="http://schemas.openxmlformats.org/drawingml/2006/picture">
+                <pic:pic xmlns:pic="http://schemas.openxmlformats.org/drawingml/2006/picture">
+                  <pic:nvPicPr>
+                    <pic:cNvPr id="0" name="Picture 10" descr="C:\Users\Arpan Chavda\Desktop\Pictures\RepoCloner_027.png"/>
+                    <pic:cNvPicPr>
+                      <a:picLocks noChangeAspect="1" noChangeArrowheads="1"/>
+                    </pic:cNvPicPr>
+                  </pic:nvPicPr>
+                  <pic:blipFill>
+                    <a:blip r:embed="rId12">
+                      <a:extLst>
+                        <a:ext uri="{28A0092B-C50C-407E-A947-70E740481C1C}">
+                          <a14:useLocalDpi xmlns:a14="http://schemas.microsoft.com/office/drawing/2010/main" val="0"/>
+                        </a:ext>
+                      </a:extLst>
+                    </a:blip>
+                    <a:srcRect/>
+                    <a:stretch>
+                      <a:fillRect/>
+                    </a:stretch>
+                  </pic:blipFill>
+                  <pic:spPr bwMode="auto">
+                    <a:xfrm>
+                      <a:off x="0" y="0"/>
+                      <a:ext cx="3829050" cy="1590675"/>
+                    </a:xfrm>
+                    <a:prstGeom prst="rect">
+                      <a:avLst/>
+                    </a:prstGeom>
+                    <a:noFill/>
+                    <a:ln>
+                      <a:noFill/>
+                    </a:ln>
+                  </pic:spPr>
+                </pic:pic>
+              </a:graphicData>
+            </a:graphic>
+          </wp:inline>
+        </w:drawing>
+      </w:r>
+    </w:p>
+    <w:p>
+      <w:pPr>
+        <w:pStyle w:val="Caption"/>
+        <w:jc w:val="center"/>
+      </w:pPr>
+      <w:r>
+        <w:t xml:space="preserve">Figure </w:t>
+      </w:r>
+      <w:fldSimple w:instr=" SEQ Figure \* ARABIC ">
+        <w:r>
+          <w:rPr>
+            <w:noProof/>
+          </w:rPr>
+          <w:t>6</w:t>
+        </w:r>
+      </w:fldSimple>
+      <w:r>
+        <w:t>: Main Screen</w:t>
+      </w:r>
+    </w:p>
+    <w:p>
+      <w:pPr>
+        <w:pStyle w:val="Caption"/>
+        <w:jc w:val="center"/>
+      </w:pPr>
+      <w:r>
+        <w:rPr>
+          <w:rFonts w:asciiTheme="minorHAnsi" w:hAnsiTheme="minorHAnsi" w:cstheme="minorHAnsi"/>
+          <w:i w:val="0"/>
+          <w:iCs w:val="0"/>
+          <w:color w:val="auto"/>
+        </w:rPr>
+        <w:br/>
+      </w:r>
+      <w:r>
         <w:rPr>
           <w:rFonts w:asciiTheme="minorHAnsi" w:hAnsiTheme="minorHAnsi" w:cstheme="minorHAnsi"/>
           <w:b/>
           <w:bCs/>
+          <w:noProof/>
           <w:color w:val="auto"/>
           <w:sz w:val="32"/>
           <w:szCs w:val="32"/>
           <w:u w:val="single"/>
-        </w:rPr>
-      </w:pPr>
-    </w:p>
-    <w:p>
-      <w:pPr>
+          <w:lang w:bidi="gu-IN"/>
+        </w:rPr>
+        <w:drawing>
+          <wp:inline distT="0" distB="0" distL="0" distR="0" wp14:anchorId="47E5F869" wp14:editId="5C77AF1B">
+            <wp:extent cx="5019675" cy="1209675"/>
+            <wp:effectExtent l="0" t="0" r="0" b="0"/>
+            <wp:docPr id="10" name="Picture 10" descr="C:\Users\Arpan Chavda\Desktop\Pictures\Debian Source_028.png"/>
+            <wp:cNvGraphicFramePr>
+              <a:graphicFrameLocks xmlns:a="http://schemas.openxmlformats.org/drawingml/2006/main" noChangeAspect="1"/>
+            </wp:cNvGraphicFramePr>
+            <a:graphic xmlns:a="http://schemas.openxmlformats.org/drawingml/2006/main">
+              <a:graphicData uri="http://schemas.openxmlformats.org/drawingml/2006/picture">
+                <pic:pic xmlns:pic="http://schemas.openxmlformats.org/drawingml/2006/picture">
+                  <pic:nvPicPr>
+                    <pic:cNvPr id="0" name="Picture 8" descr="C:\Users\Arpan Chavda\Desktop\Pictures\Debian Source_028.png"/>
+                    <pic:cNvPicPr>
+                      <a:picLocks noChangeAspect="1" noChangeArrowheads="1"/>
+                    </pic:cNvPicPr>
+                  </pic:nvPicPr>
+                  <pic:blipFill>
+                    <a:blip r:embed="rId13">
+                      <a:extLst>
+                        <a:ext uri="{28A0092B-C50C-407E-A947-70E740481C1C}">
+                          <a14:useLocalDpi xmlns:a14="http://schemas.microsoft.com/office/drawing/2010/main" val="0"/>
+                        </a:ext>
+                      </a:extLst>
+                    </a:blip>
+                    <a:srcRect/>
+                    <a:stretch>
+                      <a:fillRect/>
+                    </a:stretch>
+                  </pic:blipFill>
+                  <pic:spPr bwMode="auto">
+                    <a:xfrm>
+                      <a:off x="0" y="0"/>
+                      <a:ext cx="5019675" cy="1209675"/>
+                    </a:xfrm>
+                    <a:prstGeom prst="rect">
+                      <a:avLst/>
+                    </a:prstGeom>
+                    <a:noFill/>
+                    <a:ln>
+                      <a:noFill/>
+                    </a:ln>
+                  </pic:spPr>
+                </pic:pic>
+              </a:graphicData>
+            </a:graphic>
+          </wp:inline>
+        </w:drawing>
+      </w:r>
+    </w:p>
+    <w:p>
+      <w:pPr>
+        <w:pStyle w:val="Caption"/>
         <w:jc w:val="center"/>
-        <w:rPr>
-          <w:rFonts w:asciiTheme="minorHAnsi" w:hAnsiTheme="minorHAnsi" w:cstheme="minorHAnsi"/>
-          <w:color w:val="auto"/>
-        </w:rPr>
-      </w:pPr>
-      <w:r>
+      </w:pPr>
+      <w:r>
+        <w:t xml:space="preserve">Figure </w:t>
+      </w:r>
+      <w:fldSimple w:instr=" SEQ Figure \* ARABIC ">
+        <w:r>
+          <w:rPr>
+            <w:noProof/>
+          </w:rPr>
+          <w:t>7</w:t>
+        </w:r>
+      </w:fldSimple>
+      <w:r>
+        <w:t>: Debian source selection</w:t>
+      </w:r>
+    </w:p>
+    <w:p>
+      <w:pPr>
+        <w:pStyle w:val="Caption"/>
+        <w:jc w:val="center"/>
         <w:rPr>
           <w:rFonts w:asciiTheme="minorHAnsi" w:hAnsiTheme="minorHAnsi" w:cstheme="minorHAnsi"/>
           <w:b/>
@@ -1340,7 +1720,180 @@
           <w:szCs w:val="32"/>
           <w:u w:val="single"/>
         </w:rPr>
-        <w:lastRenderedPageBreak/>
+      </w:pPr>
+      <w:bookmarkStart w:id="0" w:name="_GoBack"/>
+      <w:bookmarkEnd w:id="0"/>
+    </w:p>
+    <w:p>
+      <w:pPr>
+        <w:keepNext/>
+        <w:jc w:val="center"/>
+      </w:pPr>
+      <w:r>
+        <w:rPr>
+          <w:rFonts w:asciiTheme="minorHAnsi" w:hAnsiTheme="minorHAnsi" w:cstheme="minorHAnsi"/>
+          <w:b/>
+          <w:bCs/>
+          <w:noProof/>
+          <w:color w:val="auto"/>
+          <w:sz w:val="32"/>
+          <w:szCs w:val="32"/>
+          <w:u w:val="single"/>
+          <w:lang w:bidi="gu-IN"/>
+        </w:rPr>
+        <w:drawing>
+          <wp:inline distT="0" distB="0" distL="0" distR="0" wp14:anchorId="61141D74" wp14:editId="5BBAD443">
+            <wp:extent cx="3829050" cy="1076325"/>
+            <wp:effectExtent l="0" t="0" r="0" b="0"/>
+            <wp:docPr id="11" name="Picture 11" descr="C:\Users\Arpan Chavda\Desktop\Pictures\Completed_030.png"/>
+            <wp:cNvGraphicFramePr>
+              <a:graphicFrameLocks xmlns:a="http://schemas.openxmlformats.org/drawingml/2006/main" noChangeAspect="1"/>
+            </wp:cNvGraphicFramePr>
+            <a:graphic xmlns:a="http://schemas.openxmlformats.org/drawingml/2006/main">
+              <a:graphicData uri="http://schemas.openxmlformats.org/drawingml/2006/picture">
+                <pic:pic xmlns:pic="http://schemas.openxmlformats.org/drawingml/2006/picture">
+                  <pic:nvPicPr>
+                    <pic:cNvPr id="0" name="Picture 9" descr="C:\Users\Arpan Chavda\Desktop\Pictures\Completed_030.png"/>
+                    <pic:cNvPicPr>
+                      <a:picLocks noChangeAspect="1" noChangeArrowheads="1"/>
+                    </pic:cNvPicPr>
+                  </pic:nvPicPr>
+                  <pic:blipFill>
+                    <a:blip r:embed="rId14">
+                      <a:extLst>
+                        <a:ext uri="{28A0092B-C50C-407E-A947-70E740481C1C}">
+                          <a14:useLocalDpi xmlns:a14="http://schemas.microsoft.com/office/drawing/2010/main" val="0"/>
+                        </a:ext>
+                      </a:extLst>
+                    </a:blip>
+                    <a:srcRect/>
+                    <a:stretch>
+                      <a:fillRect/>
+                    </a:stretch>
+                  </pic:blipFill>
+                  <pic:spPr bwMode="auto">
+                    <a:xfrm>
+                      <a:off x="0" y="0"/>
+                      <a:ext cx="3829050" cy="1076325"/>
+                    </a:xfrm>
+                    <a:prstGeom prst="rect">
+                      <a:avLst/>
+                    </a:prstGeom>
+                    <a:noFill/>
+                    <a:ln>
+                      <a:noFill/>
+                    </a:ln>
+                  </pic:spPr>
+                </pic:pic>
+              </a:graphicData>
+            </a:graphic>
+          </wp:inline>
+        </w:drawing>
+      </w:r>
+    </w:p>
+    <w:p>
+      <w:pPr>
+        <w:pStyle w:val="Caption"/>
+        <w:jc w:val="center"/>
+        <w:rPr>
+          <w:rFonts w:asciiTheme="minorHAnsi" w:hAnsiTheme="minorHAnsi" w:cstheme="minorHAnsi"/>
+          <w:b/>
+          <w:bCs/>
+          <w:color w:val="auto"/>
+          <w:sz w:val="32"/>
+          <w:szCs w:val="32"/>
+          <w:u w:val="single"/>
+        </w:rPr>
+      </w:pPr>
+      <w:r>
+        <w:t xml:space="preserve">Figure </w:t>
+      </w:r>
+      <w:fldSimple w:instr=" SEQ Figure \* ARABIC ">
+        <w:r>
+          <w:rPr>
+            <w:noProof/>
+          </w:rPr>
+          <w:t>8</w:t>
+        </w:r>
+      </w:fldSimple>
+      <w:r>
+        <w:t>: Final Completion</w:t>
+      </w:r>
+    </w:p>
+    <w:p>
+      <w:pPr>
+        <w:jc w:val="center"/>
+        <w:rPr>
+          <w:rFonts w:asciiTheme="minorHAnsi" w:hAnsiTheme="minorHAnsi" w:cstheme="minorHAnsi"/>
+          <w:b/>
+          <w:bCs/>
+          <w:color w:val="auto"/>
+          <w:sz w:val="32"/>
+          <w:szCs w:val="32"/>
+          <w:u w:val="single"/>
+        </w:rPr>
+      </w:pPr>
+    </w:p>
+    <w:p>
+      <w:pPr>
+        <w:jc w:val="center"/>
+        <w:rPr>
+          <w:rFonts w:asciiTheme="minorHAnsi" w:hAnsiTheme="minorHAnsi" w:cstheme="minorHAnsi"/>
+          <w:b/>
+          <w:bCs/>
+          <w:color w:val="auto"/>
+          <w:sz w:val="32"/>
+          <w:szCs w:val="32"/>
+          <w:u w:val="single"/>
+        </w:rPr>
+      </w:pPr>
+    </w:p>
+    <w:p>
+      <w:pPr>
+        <w:jc w:val="center"/>
+        <w:rPr>
+          <w:rFonts w:asciiTheme="minorHAnsi" w:hAnsiTheme="minorHAnsi" w:cstheme="minorHAnsi"/>
+          <w:b/>
+          <w:bCs/>
+          <w:color w:val="auto"/>
+          <w:sz w:val="32"/>
+          <w:szCs w:val="32"/>
+          <w:u w:val="single"/>
+        </w:rPr>
+      </w:pPr>
+    </w:p>
+    <w:p>
+      <w:pPr>
+        <w:jc w:val="center"/>
+        <w:rPr>
+          <w:rFonts w:asciiTheme="minorHAnsi" w:hAnsiTheme="minorHAnsi" w:cstheme="minorHAnsi"/>
+          <w:b/>
+          <w:bCs/>
+          <w:color w:val="auto"/>
+          <w:sz w:val="32"/>
+          <w:szCs w:val="32"/>
+          <w:u w:val="single"/>
+        </w:rPr>
+      </w:pPr>
+    </w:p>
+    <w:p>
+      <w:pPr>
+        <w:jc w:val="center"/>
+        <w:rPr>
+          <w:rFonts w:asciiTheme="minorHAnsi" w:hAnsiTheme="minorHAnsi" w:cstheme="minorHAnsi"/>
+          <w:color w:val="auto"/>
+        </w:rPr>
+      </w:pPr>
+      <w:r>
+        <w:rPr>
+          <w:rFonts w:asciiTheme="minorHAnsi" w:hAnsiTheme="minorHAnsi" w:cstheme="minorHAnsi"/>
+          <w:b/>
+          <w:bCs/>
+          <w:color w:val="auto"/>
+          <w:sz w:val="32"/>
+          <w:szCs w:val="32"/>
+          <w:u w:val="single"/>
+        </w:rPr>
         <w:t xml:space="preserve">Source </w:t>
       </w:r>
       <w:r>
@@ -1395,7 +1948,7 @@
         </w:rPr>
         <w:t>Auto ON Utility (</w:t>
       </w:r>
-      <w:hyperlink r:id="rId10" w:history="1">
+      <w:hyperlink r:id="rId15" w:history="1">
         <w:r>
           <w:rPr>
             <w:rStyle w:val="Hyperlink"/>
@@ -1436,7 +1989,7 @@
         </w:rPr>
         <w:t>LAMP Front end (</w:t>
       </w:r>
-      <w:hyperlink r:id="rId11" w:history="1">
+      <w:hyperlink r:id="rId16" w:history="1">
         <w:r>
           <w:rPr>
             <w:rStyle w:val="Hyperlink"/>
@@ -1469,25 +2022,15 @@
           <w:szCs w:val="24"/>
         </w:rPr>
       </w:pPr>
-      <w:proofErr w:type="spellStart"/>
       <w:r>
         <w:rPr>
           <w:rFonts w:asciiTheme="minorHAnsi" w:hAnsiTheme="minorHAnsi" w:cstheme="minorHAnsi"/>
           <w:sz w:val="24"/>
           <w:szCs w:val="24"/>
         </w:rPr>
-        <w:t>Multidoc</w:t>
-      </w:r>
-      <w:proofErr w:type="spellEnd"/>
-      <w:r>
-        <w:rPr>
-          <w:rFonts w:asciiTheme="minorHAnsi" w:hAnsiTheme="minorHAnsi" w:cstheme="minorHAnsi"/>
-          <w:sz w:val="24"/>
-          <w:szCs w:val="24"/>
-        </w:rPr>
-        <w:t xml:space="preserve"> Converter (</w:t>
-      </w:r>
-      <w:hyperlink r:id="rId12" w:history="1">
+        <w:t>Multidoc Converter (</w:t>
+      </w:r>
+      <w:hyperlink r:id="rId17" w:history="1">
         <w:r>
           <w:rPr>
             <w:rStyle w:val="Hyperlink"/>
@@ -1520,25 +2063,15 @@
           <w:szCs w:val="24"/>
         </w:rPr>
       </w:pPr>
-      <w:proofErr w:type="spellStart"/>
       <w:r>
         <w:rPr>
           <w:rFonts w:asciiTheme="minorHAnsi" w:hAnsiTheme="minorHAnsi" w:cstheme="minorHAnsi"/>
           <w:sz w:val="24"/>
           <w:szCs w:val="24"/>
         </w:rPr>
-        <w:t>Repocloner</w:t>
-      </w:r>
-      <w:proofErr w:type="spellEnd"/>
-      <w:r>
-        <w:rPr>
-          <w:rFonts w:asciiTheme="minorHAnsi" w:hAnsiTheme="minorHAnsi" w:cstheme="minorHAnsi"/>
-          <w:sz w:val="24"/>
-          <w:szCs w:val="24"/>
-        </w:rPr>
-        <w:t xml:space="preserve"> (</w:t>
-      </w:r>
-      <w:hyperlink r:id="rId13" w:history="1">
+        <w:t>Repocloner (</w:t>
+      </w:r>
+      <w:hyperlink r:id="rId18" w:history="1">
         <w:r>
           <w:rPr>
             <w:rStyle w:val="Hyperlink"/>

</xml_diff>